<commit_message>
changes made i tried to change camera so its more isometeric like populus is like and i also added a second player showing interaction with wasd movement then also changes to the poster and closingkit
</commit_message>
<xml_diff>
--- a/closing kit - video - poster/closing kit for graphics ammar st20247757.docx
+++ b/closing kit - video - poster/closing kit for graphics ammar st20247757.docx
@@ -1670,9 +1670,26 @@
         <w:t xml:space="preserve">Repository </w:t>
       </w:r>
       <w:r>
-        <w:t>– link to bitbucket repo here -</w:t>
+        <w:t xml:space="preserve">– link to </w:t>
+      </w:r>
+      <w:r>
+        <w:t xml:space="preserve">GitHub </w:t>
+      </w:r>
+      <w:r>
+        <w:t>repo here -</w:t>
       </w:r>
       <w:bookmarkEnd w:id="4"/>
+      <w:r>
+        <w:t xml:space="preserve"> </w:t>
+      </w:r>
+      <w:hyperlink r:id="rId15" w:history="1">
+        <w:r>
+          <w:rPr>
+            <w:rStyle w:val="Hyperlink"/>
+          </w:rPr>
+          <w:t>https://github.com/amm4rdev/Ammar-ST20247757_CIS5013.git</w:t>
+        </w:r>
+      </w:hyperlink>
       <w:r>
         <w:t xml:space="preserve"> </w:t>
       </w:r>

</xml_diff>